<commit_message>
GARDAR E SINCRONIZAR WORDS DO TEMA 2
</commit_message>
<xml_diff>
--- a/exer2/Exercicios Debian.docx
+++ b/exer2/Exercicios Debian.docx
@@ -41,21 +41,7 @@
         <w:rPr>
           <w:lang w:val="es-ES_tradnl"/>
         </w:rPr>
-        <w:t xml:space="preserve">Captura da </w:t>
-      </w:r>
-      <w:proofErr w:type="spellStart"/>
-      <w:r>
-        <w:rPr>
-          <w:lang w:val="es-ES_tradnl"/>
-        </w:rPr>
-        <w:t>ip</w:t>
-      </w:r>
-      <w:proofErr w:type="spellEnd"/>
-      <w:r>
-        <w:rPr>
-          <w:lang w:val="es-ES_tradnl"/>
-        </w:rPr>
-        <w:t>:</w:t>
+        <w:t xml:space="preserve">Punto 7: Captura da IP </w:t>
       </w:r>
       <w:r>
         <w:rPr>
@@ -65,6 +51,7 @@
       </w:r>
       <w:r>
         <w:rPr>
+          <w:noProof/>
           <w:lang w:val="es-ES_tradnl"/>
         </w:rPr>
         <w:drawing>
@@ -121,7 +108,13 @@
         <w:rPr>
           <w:lang w:val="es-ES_tradnl"/>
         </w:rPr>
-        <w:t>Captura da conexión por SSH:</w:t>
+        <w:t xml:space="preserve">Punto 13: </w:t>
+      </w:r>
+      <w:r>
+        <w:rPr>
+          <w:lang w:val="es-ES_tradnl"/>
+        </w:rPr>
+        <w:t>Captura da conexión por SSH</w:t>
       </w:r>
       <w:r>
         <w:rPr>
@@ -131,6 +124,7 @@
       </w:r>
       <w:r>
         <w:rPr>
+          <w:noProof/>
           <w:lang w:val="es-ES_tradnl"/>
         </w:rPr>
         <w:drawing>
@@ -186,10 +180,82 @@
     </w:p>
     <w:p>
       <w:pPr>
-        <w:rPr>
-          <w:lang w:val="es-ES_tradnl"/>
-        </w:rPr>
-      </w:pPr>
+        <w:jc w:val="center"/>
+        <w:rPr>
+          <w:b/>
+          <w:bCs/>
+          <w:sz w:val="32"/>
+          <w:szCs w:val="32"/>
+          <w:lang w:val="es-ES_tradnl"/>
+        </w:rPr>
+      </w:pPr>
+      <w:r>
+        <w:rPr>
+          <w:b/>
+          <w:bCs/>
+          <w:sz w:val="32"/>
+          <w:szCs w:val="32"/>
+          <w:lang w:val="es-ES_tradnl"/>
+        </w:rPr>
+        <w:t xml:space="preserve">EXERCICIO </w:t>
+      </w:r>
+      <w:r>
+        <w:rPr>
+          <w:b/>
+          <w:bCs/>
+          <w:sz w:val="32"/>
+          <w:szCs w:val="32"/>
+          <w:lang w:val="es-ES_tradnl"/>
+        </w:rPr>
+        <w:t>2</w:t>
+      </w:r>
+      <w:r>
+        <w:rPr>
+          <w:b/>
+          <w:bCs/>
+          <w:sz w:val="32"/>
+          <w:szCs w:val="32"/>
+          <w:lang w:val="es-ES_tradnl"/>
+        </w:rPr>
+        <w:t xml:space="preserve">: </w:t>
+      </w:r>
+      <w:r>
+        <w:rPr>
+          <w:b/>
+          <w:bCs/>
+          <w:sz w:val="32"/>
+          <w:szCs w:val="32"/>
+          <w:lang w:val="es-ES_tradnl"/>
+        </w:rPr>
+        <w:t>XESTOR DE PAQUETES COMPOSER</w:t>
+      </w:r>
+    </w:p>
+    <w:p>
+      <w:pPr>
+        <w:rPr>
+          <w:lang w:val="es-ES_tradnl"/>
+        </w:rPr>
+      </w:pPr>
+    </w:p>
+    <w:p>
+      <w:pPr>
+        <w:rPr>
+          <w:lang w:val="es-ES_tradnl"/>
+        </w:rPr>
+      </w:pPr>
+    </w:p>
+    <w:p>
+      <w:pPr>
+        <w:rPr>
+          <w:lang w:val="es-ES_tradnl"/>
+        </w:rPr>
+      </w:pPr>
+      <w:r>
+        <w:rPr>
+          <w:lang w:val="es-ES_tradnl"/>
+        </w:rPr>
+        <w:t xml:space="preserve">Punto 3: </w:t>
+      </w:r>
       <w:r>
         <w:rPr>
           <w:lang w:val="es-ES_tradnl"/>
@@ -204,6 +270,7 @@
       </w:r>
       <w:r>
         <w:rPr>
+          <w:noProof/>
           <w:lang w:val="es-ES_tradnl"/>
         </w:rPr>
         <w:drawing>
@@ -260,21 +327,13 @@
         <w:rPr>
           <w:lang w:val="es-ES_tradnl"/>
         </w:rPr>
-        <w:t xml:space="preserve">Captura de pantalla da versión de </w:t>
-      </w:r>
-      <w:proofErr w:type="spellStart"/>
-      <w:r>
-        <w:rPr>
-          <w:lang w:val="es-ES_tradnl"/>
-        </w:rPr>
-        <w:t>composer</w:t>
-      </w:r>
-      <w:proofErr w:type="spellEnd"/>
-      <w:r>
-        <w:rPr>
-          <w:lang w:val="es-ES_tradnl"/>
-        </w:rPr>
-        <w:t>:</w:t>
+        <w:t xml:space="preserve">Punto 4: </w:t>
+      </w:r>
+      <w:r>
+        <w:rPr>
+          <w:lang w:val="es-ES_tradnl"/>
+        </w:rPr>
+        <w:t>Captura de pantalla da versión de composer:</w:t>
       </w:r>
       <w:r>
         <w:rPr>
@@ -284,6 +343,7 @@
       </w:r>
       <w:r>
         <w:rPr>
+          <w:noProof/>
           <w:lang w:val="es-ES_tradnl"/>
         </w:rPr>
         <w:drawing>
@@ -357,68 +417,24 @@
           <w:lang w:val="es-ES_tradnl"/>
         </w:rPr>
       </w:pPr>
-    </w:p>
-    <w:p>
-      <w:pPr>
-        <w:rPr>
-          <w:lang w:val="es-ES_tradnl"/>
-        </w:rPr>
-      </w:pPr>
-    </w:p>
-    <w:p>
-      <w:pPr>
-        <w:rPr>
-          <w:lang w:val="es-ES_tradnl"/>
-        </w:rPr>
-      </w:pPr>
-    </w:p>
-    <w:p>
-      <w:pPr>
-        <w:rPr>
-          <w:lang w:val="es-ES_tradnl"/>
-        </w:rPr>
-      </w:pPr>
-    </w:p>
-    <w:p>
-      <w:pPr>
-        <w:rPr>
-          <w:lang w:val="es-ES_tradnl"/>
-        </w:rPr>
-      </w:pPr>
       <w:r>
         <w:rPr>
           <w:lang w:val="es-ES_tradnl"/>
         </w:rPr>
         <w:lastRenderedPageBreak/>
-        <w:t xml:space="preserve">Foto do </w:t>
-      </w:r>
-      <w:proofErr w:type="spellStart"/>
-      <w:r>
-        <w:rPr>
-          <w:lang w:val="es-ES_tradnl"/>
-        </w:rPr>
-        <w:t>proxecto</w:t>
-      </w:r>
-      <w:proofErr w:type="spellEnd"/>
-      <w:r>
-        <w:rPr>
-          <w:lang w:val="es-ES_tradnl"/>
-        </w:rPr>
-        <w:t xml:space="preserve"> </w:t>
-      </w:r>
-      <w:proofErr w:type="spellStart"/>
-      <w:r>
-        <w:rPr>
-          <w:lang w:val="es-ES_tradnl"/>
-        </w:rPr>
-        <w:t>na</w:t>
-      </w:r>
-      <w:proofErr w:type="spellEnd"/>
-      <w:r>
-        <w:rPr>
-          <w:lang w:val="es-ES_tradnl"/>
-        </w:rPr>
-        <w:t xml:space="preserve"> interfaz web:</w:t>
+        <w:t xml:space="preserve">Punto 7: </w:t>
+      </w:r>
+      <w:r>
+        <w:rPr>
+          <w:lang w:val="es-ES_tradnl"/>
+        </w:rPr>
+        <w:t>Foto do proxecto</w:t>
+      </w:r>
+      <w:r>
+        <w:rPr>
+          <w:lang w:val="es-ES_tradnl"/>
+        </w:rPr>
+        <w:t xml:space="preserve"> na interfaz web</w:t>
       </w:r>
       <w:r>
         <w:rPr>
@@ -434,6 +450,7 @@
       </w:r>
       <w:r>
         <w:rPr>
+          <w:noProof/>
           <w:lang w:val="es-ES_tradnl"/>
         </w:rPr>
         <w:drawing>
@@ -596,6 +613,12 @@
           <w:lang w:val="es-ES_tradnl"/>
         </w:rPr>
         <w:lastRenderedPageBreak/>
+        <w:t xml:space="preserve">Punto 9: </w:t>
+      </w:r>
+      <w:r>
+        <w:rPr>
+          <w:lang w:val="es-ES_tradnl"/>
+        </w:rPr>
         <w:t>Repositorio clonado en la máquina virtual:</w:t>
       </w:r>
     </w:p>
@@ -614,6 +637,7 @@
       </w:pPr>
       <w:r>
         <w:rPr>
+          <w:noProof/>
           <w:lang w:val="es-ES_tradnl"/>
         </w:rPr>
         <w:drawing>
@@ -670,21 +694,25 @@
         <w:rPr>
           <w:lang w:val="es-ES_tradnl"/>
         </w:rPr>
+        <w:t xml:space="preserve">Punto 11: </w:t>
+      </w:r>
+      <w:r>
+        <w:rPr>
+          <w:lang w:val="es-ES_tradnl"/>
+        </w:rPr>
         <w:t xml:space="preserve">Captura </w:t>
       </w:r>
-      <w:proofErr w:type="spellStart"/>
-      <w:r>
-        <w:rPr>
-          <w:lang w:val="es-ES_tradnl"/>
-        </w:rPr>
-        <w:t>Composer.json</w:t>
-      </w:r>
-      <w:proofErr w:type="spellEnd"/>
-      <w:r>
-        <w:rPr>
-          <w:lang w:val="es-ES_tradnl"/>
-        </w:rPr>
-        <w:t>:</w:t>
+      <w:r>
+        <w:rPr>
+          <w:lang w:val="es-ES_tradnl"/>
+        </w:rPr>
+        <w:t>c</w:t>
+      </w:r>
+      <w:r>
+        <w:rPr>
+          <w:lang w:val="es-ES_tradnl"/>
+        </w:rPr>
+        <w:t>omposer.json:</w:t>
       </w:r>
       <w:r>
         <w:rPr>
@@ -700,6 +728,7 @@
       </w:r>
       <w:r>
         <w:rPr>
+          <w:noProof/>
           <w:lang w:val="es-ES_tradnl"/>
         </w:rPr>
         <w:drawing>
@@ -771,43 +800,24 @@
           <w:lang w:val="es-ES_tradnl"/>
         </w:rPr>
         <w:lastRenderedPageBreak/>
-        <w:t xml:space="preserve">Capturas </w:t>
-      </w:r>
-      <w:proofErr w:type="spellStart"/>
-      <w:proofErr w:type="gramStart"/>
-      <w:r>
-        <w:rPr>
-          <w:lang w:val="es-ES_tradnl"/>
-        </w:rPr>
-        <w:t>composer.json</w:t>
-      </w:r>
-      <w:proofErr w:type="spellEnd"/>
-      <w:proofErr w:type="gramEnd"/>
-      <w:r>
-        <w:rPr>
-          <w:lang w:val="es-ES_tradnl"/>
-        </w:rPr>
-        <w:t xml:space="preserve"> e </w:t>
-      </w:r>
-      <w:proofErr w:type="spellStart"/>
-      <w:proofErr w:type="gramStart"/>
-      <w:r>
-        <w:rPr>
-          <w:lang w:val="es-ES_tradnl"/>
-        </w:rPr>
-        <w:t>composer.lock</w:t>
-      </w:r>
-      <w:proofErr w:type="spellEnd"/>
-      <w:proofErr w:type="gramEnd"/>
-    </w:p>
-    <w:p>
-      <w:pPr>
-        <w:rPr>
-          <w:lang w:val="es-ES_tradnl"/>
-        </w:rPr>
-      </w:pPr>
-      <w:r>
-        <w:rPr>
+        <w:t xml:space="preserve">Punto 13: </w:t>
+      </w:r>
+      <w:r>
+        <w:rPr>
+          <w:lang w:val="es-ES_tradnl"/>
+        </w:rPr>
+        <w:t>Capturas composer.json e composer.lock</w:t>
+      </w:r>
+    </w:p>
+    <w:p>
+      <w:pPr>
+        <w:rPr>
+          <w:lang w:val="es-ES_tradnl"/>
+        </w:rPr>
+      </w:pPr>
+      <w:r>
+        <w:rPr>
+          <w:noProof/>
           <w:lang w:val="es-ES_tradnl"/>
         </w:rPr>
         <w:drawing>
@@ -860,33 +870,42 @@
           <w:lang w:val="es-ES_tradnl"/>
         </w:rPr>
       </w:pPr>
-      <w:r>
-        <w:rPr>
-          <w:lang w:val="es-ES_tradnl"/>
-        </w:rPr>
-        <w:t xml:space="preserve">Captura </w:t>
-      </w:r>
-      <w:proofErr w:type="gramStart"/>
-      <w:r>
-        <w:rPr>
-          <w:lang w:val="es-ES_tradnl"/>
-        </w:rPr>
-        <w:t>do .</w:t>
-      </w:r>
-      <w:proofErr w:type="spellStart"/>
-      <w:r>
-        <w:rPr>
-          <w:lang w:val="es-ES_tradnl"/>
-        </w:rPr>
-        <w:t>gitignore</w:t>
-      </w:r>
-      <w:proofErr w:type="spellEnd"/>
-      <w:proofErr w:type="gramEnd"/>
-      <w:r>
-        <w:rPr>
-          <w:lang w:val="es-ES_tradnl"/>
-        </w:rPr>
-        <w:t>:</w:t>
+    </w:p>
+    <w:p>
+      <w:pPr>
+        <w:rPr>
+          <w:lang w:val="es-ES_tradnl"/>
+        </w:rPr>
+      </w:pPr>
+      <w:r>
+        <w:rPr>
+          <w:lang w:val="es-ES_tradnl"/>
+        </w:rPr>
+        <w:t xml:space="preserve">Punto 14: </w:t>
+      </w:r>
+      <w:r>
+        <w:rPr>
+          <w:lang w:val="es-ES_tradnl"/>
+        </w:rPr>
+        <w:t xml:space="preserve">Captura do </w:t>
+      </w:r>
+      <w:r>
+        <w:rPr>
+          <w:lang w:val="es-ES_tradnl"/>
+        </w:rPr>
+        <w:t>d</w:t>
+      </w:r>
+      <w:r>
+        <w:rPr>
+          <w:lang w:val="es-ES_tradnl"/>
+        </w:rPr>
+        <w:t xml:space="preserve">irectorio </w:t>
+      </w:r>
+      <w:r>
+        <w:rPr>
+          <w:lang w:val="es-ES_tradnl"/>
+        </w:rPr>
+        <w:t xml:space="preserve">vendor: </w:t>
       </w:r>
       <w:r>
         <w:rPr>
@@ -894,14 +913,102 @@
         </w:rPr>
         <w:br/>
       </w:r>
+    </w:p>
+    <w:p>
+      <w:pPr>
+        <w:rPr>
+          <w:lang w:val="es-ES_tradnl"/>
+        </w:rPr>
+      </w:pPr>
+      <w:r>
+        <w:rPr>
+          <w:noProof/>
+          <w:lang w:val="es-ES_tradnl"/>
+        </w:rPr>
+        <w:drawing>
+          <wp:inline distT="0" distB="0" distL="0" distR="0" wp14:anchorId="05539B49" wp14:editId="7378E668">
+            <wp:extent cx="2146300" cy="2222500"/>
+            <wp:effectExtent l="0" t="0" r="0" b="0"/>
+            <wp:docPr id="384253461" name="Imagen 1"/>
+            <wp:cNvGraphicFramePr>
+              <a:graphicFrameLocks xmlns:a="http://schemas.openxmlformats.org/drawingml/2006/main" noChangeAspect="1"/>
+            </wp:cNvGraphicFramePr>
+            <a:graphic xmlns:a="http://schemas.openxmlformats.org/drawingml/2006/main">
+              <a:graphicData uri="http://schemas.openxmlformats.org/drawingml/2006/picture">
+                <pic:pic xmlns:pic="http://schemas.openxmlformats.org/drawingml/2006/picture">
+                  <pic:nvPicPr>
+                    <pic:cNvPr id="384253461" name=""/>
+                    <pic:cNvPicPr/>
+                  </pic:nvPicPr>
+                  <pic:blipFill>
+                    <a:blip r:embed="rId14"/>
+                    <a:stretch>
+                      <a:fillRect/>
+                    </a:stretch>
+                  </pic:blipFill>
+                  <pic:spPr>
+                    <a:xfrm>
+                      <a:off x="0" y="0"/>
+                      <a:ext cx="2146300" cy="2222500"/>
+                    </a:xfrm>
+                    <a:prstGeom prst="rect">
+                      <a:avLst/>
+                    </a:prstGeom>
+                  </pic:spPr>
+                </pic:pic>
+              </a:graphicData>
+            </a:graphic>
+          </wp:inline>
+        </w:drawing>
+      </w:r>
       <w:r>
         <w:rPr>
           <w:lang w:val="es-ES_tradnl"/>
         </w:rPr>
         <w:br/>
       </w:r>
-      <w:r>
-        <w:rPr>
+    </w:p>
+    <w:p>
+      <w:pPr>
+        <w:rPr>
+          <w:lang w:val="es-ES_tradnl"/>
+        </w:rPr>
+      </w:pPr>
+    </w:p>
+    <w:p>
+      <w:pPr>
+        <w:rPr>
+          <w:lang w:val="es-ES_tradnl"/>
+        </w:rPr>
+      </w:pPr>
+      <w:r>
+        <w:rPr>
+          <w:lang w:val="es-ES_tradnl"/>
+        </w:rPr>
+        <w:lastRenderedPageBreak/>
+        <w:t xml:space="preserve">Punto 15: </w:t>
+      </w:r>
+      <w:r>
+        <w:rPr>
+          <w:lang w:val="es-ES_tradnl"/>
+        </w:rPr>
+        <w:t>Captura do .gitignore:</w:t>
+      </w:r>
+      <w:r>
+        <w:rPr>
+          <w:lang w:val="es-ES_tradnl"/>
+        </w:rPr>
+        <w:br/>
+      </w:r>
+      <w:r>
+        <w:rPr>
+          <w:lang w:val="es-ES_tradnl"/>
+        </w:rPr>
+        <w:br/>
+      </w:r>
+      <w:r>
+        <w:rPr>
+          <w:noProof/>
           <w:lang w:val="es-ES_tradnl"/>
         </w:rPr>
         <w:drawing>
@@ -920,7 +1027,7 @@
                     <pic:cNvPicPr/>
                   </pic:nvPicPr>
                   <pic:blipFill>
-                    <a:blip r:embed="rId14"/>
+                    <a:blip r:embed="rId15"/>
                     <a:stretch>
                       <a:fillRect/>
                     </a:stretch>
@@ -1003,40 +1110,18 @@
           <w:lang w:val="es-ES_tradnl"/>
         </w:rPr>
       </w:pPr>
-    </w:p>
-    <w:p>
-      <w:pPr>
-        <w:rPr>
-          <w:lang w:val="es-ES_tradnl"/>
-        </w:rPr>
-      </w:pPr>
-    </w:p>
-    <w:p>
-      <w:pPr>
-        <w:rPr>
-          <w:lang w:val="es-ES_tradnl"/>
-        </w:rPr>
-      </w:pPr>
       <w:r>
         <w:rPr>
           <w:lang w:val="es-ES_tradnl"/>
         </w:rPr>
         <w:lastRenderedPageBreak/>
-        <w:t xml:space="preserve">Captura de </w:t>
-      </w:r>
-      <w:proofErr w:type="spellStart"/>
-      <w:r>
-        <w:rPr>
-          <w:lang w:val="es-ES_tradnl"/>
-        </w:rPr>
-        <w:t>gitlab</w:t>
-      </w:r>
-      <w:proofErr w:type="spellEnd"/>
-      <w:r>
-        <w:rPr>
-          <w:lang w:val="es-ES_tradnl"/>
-        </w:rPr>
-        <w:t>:</w:t>
+        <w:t xml:space="preserve">Punto 18: </w:t>
+      </w:r>
+      <w:r>
+        <w:rPr>
+          <w:lang w:val="es-ES_tradnl"/>
+        </w:rPr>
+        <w:t>Captura de gitlab</w:t>
       </w:r>
       <w:r>
         <w:rPr>
@@ -1046,6 +1131,7 @@
       </w:r>
       <w:r>
         <w:rPr>
+          <w:noProof/>
           <w:lang w:val="es-ES_tradnl"/>
         </w:rPr>
         <w:drawing>
@@ -1064,7 +1150,7 @@
                     <pic:cNvPicPr/>
                   </pic:nvPicPr>
                   <pic:blipFill>
-                    <a:blip r:embed="rId15"/>
+                    <a:blip r:embed="rId16"/>
                     <a:stretch>
                       <a:fillRect/>
                     </a:stretch>
@@ -1085,8 +1171,1330 @@
         </w:drawing>
       </w:r>
     </w:p>
+    <w:p>
+      <w:pPr>
+        <w:rPr>
+          <w:lang w:val="es-ES_tradnl"/>
+        </w:rPr>
+      </w:pPr>
+    </w:p>
+    <w:p>
+      <w:pPr>
+        <w:rPr>
+          <w:lang w:val="es-ES_tradnl"/>
+        </w:rPr>
+      </w:pPr>
+      <w:r>
+        <w:rPr>
+          <w:lang w:val="es-ES_tradnl"/>
+        </w:rPr>
+        <w:t xml:space="preserve">Punto 20: </w:t>
+      </w:r>
+      <w:r>
+        <w:rPr>
+          <w:lang w:val="es-ES_tradnl"/>
+        </w:rPr>
+        <w:t>Captura do .gitignore:</w:t>
+      </w:r>
+      <w:r>
+        <w:rPr>
+          <w:lang w:val="es-ES_tradnl"/>
+        </w:rPr>
+        <w:br/>
+      </w:r>
+      <w:r>
+        <w:rPr>
+          <w:lang w:val="es-ES_tradnl"/>
+        </w:rPr>
+        <w:br/>
+      </w:r>
+      <w:r>
+        <w:rPr>
+          <w:noProof/>
+          <w:lang w:val="es-ES_tradnl"/>
+        </w:rPr>
+        <w:drawing>
+          <wp:inline distT="0" distB="0" distL="0" distR="0" wp14:anchorId="090DDAF5" wp14:editId="720B3E98">
+            <wp:extent cx="5400040" cy="2894330"/>
+            <wp:effectExtent l="0" t="0" r="0" b="1270"/>
+            <wp:docPr id="351273552" name="Imagen 1"/>
+            <wp:cNvGraphicFramePr>
+              <a:graphicFrameLocks xmlns:a="http://schemas.openxmlformats.org/drawingml/2006/main" noChangeAspect="1"/>
+            </wp:cNvGraphicFramePr>
+            <a:graphic xmlns:a="http://schemas.openxmlformats.org/drawingml/2006/main">
+              <a:graphicData uri="http://schemas.openxmlformats.org/drawingml/2006/picture">
+                <pic:pic xmlns:pic="http://schemas.openxmlformats.org/drawingml/2006/picture">
+                  <pic:nvPicPr>
+                    <pic:cNvPr id="351273552" name=""/>
+                    <pic:cNvPicPr/>
+                  </pic:nvPicPr>
+                  <pic:blipFill>
+                    <a:blip r:embed="rId17"/>
+                    <a:stretch>
+                      <a:fillRect/>
+                    </a:stretch>
+                  </pic:blipFill>
+                  <pic:spPr>
+                    <a:xfrm>
+                      <a:off x="0" y="0"/>
+                      <a:ext cx="5400040" cy="2894330"/>
+                    </a:xfrm>
+                    <a:prstGeom prst="rect">
+                      <a:avLst/>
+                    </a:prstGeom>
+                  </pic:spPr>
+                </pic:pic>
+              </a:graphicData>
+            </a:graphic>
+          </wp:inline>
+        </w:drawing>
+      </w:r>
+    </w:p>
+    <w:p>
+      <w:pPr>
+        <w:rPr>
+          <w:lang w:val="es-ES_tradnl"/>
+        </w:rPr>
+      </w:pPr>
+    </w:p>
+    <w:p>
+      <w:pPr>
+        <w:rPr>
+          <w:lang w:val="es-ES_tradnl"/>
+        </w:rPr>
+      </w:pPr>
+    </w:p>
+    <w:p>
+      <w:pPr>
+        <w:rPr>
+          <w:lang w:val="es-ES_tradnl"/>
+        </w:rPr>
+      </w:pPr>
+      <w:r>
+        <w:rPr>
+          <w:lang w:val="es-ES_tradnl"/>
+        </w:rPr>
+        <w:t>Punto 23: C</w:t>
+      </w:r>
+      <w:r>
+        <w:rPr>
+          <w:lang w:val="es-ES_tradnl"/>
+        </w:rPr>
+        <w:t>aptura do novo commit, tras a execución do script php:</w:t>
+      </w:r>
+    </w:p>
+    <w:p>
+      <w:pPr>
+        <w:rPr>
+          <w:lang w:val="es-ES_tradnl"/>
+        </w:rPr>
+      </w:pPr>
+      <w:r>
+        <w:rPr>
+          <w:noProof/>
+          <w:lang w:val="es-ES_tradnl"/>
+        </w:rPr>
+        <w:drawing>
+          <wp:inline distT="0" distB="0" distL="0" distR="0" wp14:anchorId="47A4D588" wp14:editId="170C32E6">
+            <wp:extent cx="5400040" cy="3481070"/>
+            <wp:effectExtent l="0" t="0" r="0" b="0"/>
+            <wp:docPr id="1853293494" name="Imagen 1"/>
+            <wp:cNvGraphicFramePr>
+              <a:graphicFrameLocks xmlns:a="http://schemas.openxmlformats.org/drawingml/2006/main" noChangeAspect="1"/>
+            </wp:cNvGraphicFramePr>
+            <a:graphic xmlns:a="http://schemas.openxmlformats.org/drawingml/2006/main">
+              <a:graphicData uri="http://schemas.openxmlformats.org/drawingml/2006/picture">
+                <pic:pic xmlns:pic="http://schemas.openxmlformats.org/drawingml/2006/picture">
+                  <pic:nvPicPr>
+                    <pic:cNvPr id="1853293494" name=""/>
+                    <pic:cNvPicPr/>
+                  </pic:nvPicPr>
+                  <pic:blipFill>
+                    <a:blip r:embed="rId18"/>
+                    <a:stretch>
+                      <a:fillRect/>
+                    </a:stretch>
+                  </pic:blipFill>
+                  <pic:spPr>
+                    <a:xfrm>
+                      <a:off x="0" y="0"/>
+                      <a:ext cx="5400040" cy="3481070"/>
+                    </a:xfrm>
+                    <a:prstGeom prst="rect">
+                      <a:avLst/>
+                    </a:prstGeom>
+                  </pic:spPr>
+                </pic:pic>
+              </a:graphicData>
+            </a:graphic>
+          </wp:inline>
+        </w:drawing>
+      </w:r>
+    </w:p>
+    <w:p>
+      <w:pPr>
+        <w:rPr>
+          <w:lang w:val="es-ES_tradnl"/>
+        </w:rPr>
+      </w:pPr>
+    </w:p>
+    <w:p>
+      <w:pPr>
+        <w:rPr>
+          <w:lang w:val="es-ES_tradnl"/>
+        </w:rPr>
+      </w:pPr>
+      <w:r>
+        <w:rPr>
+          <w:lang w:val="es-ES_tradnl"/>
+        </w:rPr>
+        <w:t xml:space="preserve">Punto 26: </w:t>
+      </w:r>
+      <w:r>
+        <w:rPr>
+          <w:lang w:val="es-ES_tradnl"/>
+        </w:rPr>
+        <w:t>Página Web</w:t>
+      </w:r>
+      <w:r>
+        <w:rPr>
+          <w:lang w:val="es-ES_tradnl"/>
+        </w:rPr>
+        <w:t xml:space="preserve"> levantada co servidor</w:t>
+      </w:r>
+      <w:r>
+        <w:rPr>
+          <w:lang w:val="es-ES_tradnl"/>
+        </w:rPr>
+        <w:t>:</w:t>
+      </w:r>
+    </w:p>
+    <w:p>
+      <w:pPr>
+        <w:rPr>
+          <w:lang w:val="es-ES_tradnl"/>
+        </w:rPr>
+      </w:pPr>
+    </w:p>
+    <w:p>
+      <w:pPr>
+        <w:rPr>
+          <w:lang w:val="es-ES_tradnl"/>
+        </w:rPr>
+      </w:pPr>
+      <w:r>
+        <w:rPr>
+          <w:noProof/>
+          <w:lang w:val="es-ES_tradnl"/>
+        </w:rPr>
+        <w:drawing>
+          <wp:inline distT="0" distB="0" distL="0" distR="0" wp14:anchorId="5F6C7C96" wp14:editId="6E084BBB">
+            <wp:extent cx="5400040" cy="3235960"/>
+            <wp:effectExtent l="0" t="0" r="0" b="2540"/>
+            <wp:docPr id="285811079" name="Imagen 1"/>
+            <wp:cNvGraphicFramePr>
+              <a:graphicFrameLocks xmlns:a="http://schemas.openxmlformats.org/drawingml/2006/main" noChangeAspect="1"/>
+            </wp:cNvGraphicFramePr>
+            <a:graphic xmlns:a="http://schemas.openxmlformats.org/drawingml/2006/main">
+              <a:graphicData uri="http://schemas.openxmlformats.org/drawingml/2006/picture">
+                <pic:pic xmlns:pic="http://schemas.openxmlformats.org/drawingml/2006/picture">
+                  <pic:nvPicPr>
+                    <pic:cNvPr id="285811079" name=""/>
+                    <pic:cNvPicPr/>
+                  </pic:nvPicPr>
+                  <pic:blipFill>
+                    <a:blip r:embed="rId19"/>
+                    <a:stretch>
+                      <a:fillRect/>
+                    </a:stretch>
+                  </pic:blipFill>
+                  <pic:spPr>
+                    <a:xfrm>
+                      <a:off x="0" y="0"/>
+                      <a:ext cx="5400040" cy="3235960"/>
+                    </a:xfrm>
+                    <a:prstGeom prst="rect">
+                      <a:avLst/>
+                    </a:prstGeom>
+                  </pic:spPr>
+                </pic:pic>
+              </a:graphicData>
+            </a:graphic>
+          </wp:inline>
+        </w:drawing>
+      </w:r>
+    </w:p>
+    <w:p>
+      <w:pPr>
+        <w:rPr>
+          <w:lang w:val="es-ES_tradnl"/>
+        </w:rPr>
+      </w:pPr>
+    </w:p>
+    <w:p>
+      <w:pPr>
+        <w:rPr>
+          <w:lang w:val="es-ES_tradnl"/>
+        </w:rPr>
+      </w:pPr>
+    </w:p>
+    <w:p>
+      <w:pPr>
+        <w:rPr>
+          <w:lang w:val="es-ES_tradnl"/>
+        </w:rPr>
+      </w:pPr>
+    </w:p>
+    <w:p>
+      <w:pPr>
+        <w:rPr>
+          <w:lang w:val="es-ES_tradnl"/>
+        </w:rPr>
+      </w:pPr>
+    </w:p>
+    <w:p>
+      <w:pPr>
+        <w:rPr>
+          <w:lang w:val="es-ES_tradnl"/>
+        </w:rPr>
+      </w:pPr>
+    </w:p>
+    <w:p>
+      <w:pPr>
+        <w:rPr>
+          <w:lang w:val="es-ES_tradnl"/>
+        </w:rPr>
+      </w:pPr>
+      <w:r>
+        <w:rPr>
+          <w:lang w:val="es-ES_tradnl"/>
+        </w:rPr>
+        <w:lastRenderedPageBreak/>
+        <w:t xml:space="preserve">Punto 29: </w:t>
+      </w:r>
+      <w:r>
+        <w:rPr>
+          <w:lang w:val="es-ES_tradnl"/>
+        </w:rPr>
+        <w:t>Ultimo commit:</w:t>
+      </w:r>
+    </w:p>
+    <w:p>
+      <w:pPr>
+        <w:rPr>
+          <w:lang w:val="es-ES_tradnl"/>
+        </w:rPr>
+      </w:pPr>
+    </w:p>
+    <w:p>
+      <w:pPr>
+        <w:rPr>
+          <w:lang w:val="es-ES_tradnl"/>
+        </w:rPr>
+      </w:pPr>
+      <w:r>
+        <w:rPr>
+          <w:noProof/>
+          <w:lang w:val="es-ES_tradnl"/>
+        </w:rPr>
+        <w:drawing>
+          <wp:inline distT="0" distB="0" distL="0" distR="0" wp14:anchorId="636F04B7" wp14:editId="4BA3F839">
+            <wp:extent cx="5400040" cy="3484880"/>
+            <wp:effectExtent l="0" t="0" r="0" b="0"/>
+            <wp:docPr id="1182515876" name="Imagen 1"/>
+            <wp:cNvGraphicFramePr>
+              <a:graphicFrameLocks xmlns:a="http://schemas.openxmlformats.org/drawingml/2006/main" noChangeAspect="1"/>
+            </wp:cNvGraphicFramePr>
+            <a:graphic xmlns:a="http://schemas.openxmlformats.org/drawingml/2006/main">
+              <a:graphicData uri="http://schemas.openxmlformats.org/drawingml/2006/picture">
+                <pic:pic xmlns:pic="http://schemas.openxmlformats.org/drawingml/2006/picture">
+                  <pic:nvPicPr>
+                    <pic:cNvPr id="1182515876" name=""/>
+                    <pic:cNvPicPr/>
+                  </pic:nvPicPr>
+                  <pic:blipFill>
+                    <a:blip r:embed="rId20"/>
+                    <a:stretch>
+                      <a:fillRect/>
+                    </a:stretch>
+                  </pic:blipFill>
+                  <pic:spPr>
+                    <a:xfrm>
+                      <a:off x="0" y="0"/>
+                      <a:ext cx="5400040" cy="3484880"/>
+                    </a:xfrm>
+                    <a:prstGeom prst="rect">
+                      <a:avLst/>
+                    </a:prstGeom>
+                  </pic:spPr>
+                </pic:pic>
+              </a:graphicData>
+            </a:graphic>
+          </wp:inline>
+        </w:drawing>
+      </w:r>
+    </w:p>
+    <w:p>
+      <w:pPr>
+        <w:rPr>
+          <w:lang w:val="es-ES_tradnl"/>
+        </w:rPr>
+      </w:pPr>
+    </w:p>
+    <w:p>
+      <w:pPr>
+        <w:rPr>
+          <w:lang w:val="es-ES_tradnl"/>
+        </w:rPr>
+      </w:pPr>
+    </w:p>
+    <w:p>
+      <w:pPr>
+        <w:rPr>
+          <w:lang w:val="es-ES_tradnl"/>
+        </w:rPr>
+      </w:pPr>
+    </w:p>
+    <w:p>
+      <w:pPr>
+        <w:jc w:val="center"/>
+        <w:rPr>
+          <w:b/>
+          <w:bCs/>
+          <w:sz w:val="32"/>
+          <w:szCs w:val="32"/>
+          <w:lang w:val="es-ES_tradnl"/>
+        </w:rPr>
+      </w:pPr>
+      <w:r>
+        <w:rPr>
+          <w:b/>
+          <w:bCs/>
+          <w:sz w:val="32"/>
+          <w:szCs w:val="32"/>
+          <w:lang w:val="es-ES_tradnl"/>
+        </w:rPr>
+        <w:t xml:space="preserve">EXERCICIO </w:t>
+      </w:r>
+      <w:r>
+        <w:rPr>
+          <w:b/>
+          <w:bCs/>
+          <w:sz w:val="32"/>
+          <w:szCs w:val="32"/>
+          <w:lang w:val="es-ES_tradnl"/>
+        </w:rPr>
+        <w:t>3</w:t>
+      </w:r>
+      <w:r>
+        <w:rPr>
+          <w:b/>
+          <w:bCs/>
+          <w:sz w:val="32"/>
+          <w:szCs w:val="32"/>
+          <w:lang w:val="es-ES_tradnl"/>
+        </w:rPr>
+        <w:t xml:space="preserve">: </w:t>
+      </w:r>
+      <w:r>
+        <w:rPr>
+          <w:b/>
+          <w:bCs/>
+          <w:sz w:val="32"/>
+          <w:szCs w:val="32"/>
+          <w:lang w:val="es-ES_tradnl"/>
+        </w:rPr>
+        <w:t>XESTOR DE PAQUETES NPM</w:t>
+      </w:r>
+    </w:p>
+    <w:p>
+      <w:pPr>
+        <w:rPr>
+          <w:lang w:val="es-ES_tradnl"/>
+        </w:rPr>
+      </w:pPr>
+    </w:p>
+    <w:p>
+      <w:pPr>
+        <w:rPr>
+          <w:lang w:val="es-ES_tradnl"/>
+        </w:rPr>
+      </w:pPr>
+      <w:r>
+        <w:rPr>
+          <w:lang w:val="es-ES_tradnl"/>
+        </w:rPr>
+        <w:t xml:space="preserve">Punto 3: </w:t>
+      </w:r>
+      <w:r>
+        <w:rPr>
+          <w:lang w:val="es-ES_tradnl"/>
+        </w:rPr>
+        <w:t>Versión</w:t>
+      </w:r>
+      <w:r>
+        <w:rPr>
+          <w:lang w:val="es-ES_tradnl"/>
+        </w:rPr>
+        <w:t xml:space="preserve"> de Node.js e NPM:</w:t>
+      </w:r>
+    </w:p>
+    <w:p>
+      <w:pPr>
+        <w:rPr>
+          <w:lang w:val="es-ES_tradnl"/>
+        </w:rPr>
+      </w:pPr>
+      <w:r>
+        <w:rPr>
+          <w:noProof/>
+          <w:lang w:val="es-ES_tradnl"/>
+        </w:rPr>
+        <w:drawing>
+          <wp:inline distT="0" distB="0" distL="0" distR="0" wp14:anchorId="12DC76B1" wp14:editId="2EC228C9">
+            <wp:extent cx="4038600" cy="1308100"/>
+            <wp:effectExtent l="0" t="0" r="0" b="0"/>
+            <wp:docPr id="2039429106" name="Imagen 1"/>
+            <wp:cNvGraphicFramePr>
+              <a:graphicFrameLocks xmlns:a="http://schemas.openxmlformats.org/drawingml/2006/main" noChangeAspect="1"/>
+            </wp:cNvGraphicFramePr>
+            <a:graphic xmlns:a="http://schemas.openxmlformats.org/drawingml/2006/main">
+              <a:graphicData uri="http://schemas.openxmlformats.org/drawingml/2006/picture">
+                <pic:pic xmlns:pic="http://schemas.openxmlformats.org/drawingml/2006/picture">
+                  <pic:nvPicPr>
+                    <pic:cNvPr id="2039429106" name=""/>
+                    <pic:cNvPicPr/>
+                  </pic:nvPicPr>
+                  <pic:blipFill>
+                    <a:blip r:embed="rId21"/>
+                    <a:stretch>
+                      <a:fillRect/>
+                    </a:stretch>
+                  </pic:blipFill>
+                  <pic:spPr>
+                    <a:xfrm>
+                      <a:off x="0" y="0"/>
+                      <a:ext cx="4038600" cy="1308100"/>
+                    </a:xfrm>
+                    <a:prstGeom prst="rect">
+                      <a:avLst/>
+                    </a:prstGeom>
+                  </pic:spPr>
+                </pic:pic>
+              </a:graphicData>
+            </a:graphic>
+          </wp:inline>
+        </w:drawing>
+      </w:r>
+    </w:p>
+    <w:p>
+      <w:pPr>
+        <w:rPr>
+          <w:lang w:val="es-ES_tradnl"/>
+        </w:rPr>
+      </w:pPr>
+    </w:p>
+    <w:p>
+      <w:pPr>
+        <w:rPr>
+          <w:lang w:val="es-ES_tradnl"/>
+        </w:rPr>
+      </w:pPr>
+    </w:p>
+    <w:p>
+      <w:pPr>
+        <w:rPr>
+          <w:lang w:val="es-ES_tradnl"/>
+        </w:rPr>
+      </w:pPr>
+    </w:p>
+    <w:p>
+      <w:pPr>
+        <w:rPr>
+          <w:lang w:val="es-ES_tradnl"/>
+        </w:rPr>
+      </w:pPr>
+    </w:p>
+    <w:p>
+      <w:pPr>
+        <w:rPr>
+          <w:lang w:val="es-ES_tradnl"/>
+        </w:rPr>
+      </w:pPr>
+    </w:p>
+    <w:p>
+      <w:pPr>
+        <w:rPr>
+          <w:lang w:val="es-ES_tradnl"/>
+        </w:rPr>
+      </w:pPr>
+    </w:p>
+    <w:p>
+      <w:pPr>
+        <w:rPr>
+          <w:lang w:val="es-ES_tradnl"/>
+        </w:rPr>
+      </w:pPr>
+    </w:p>
+    <w:p>
+      <w:pPr>
+        <w:rPr>
+          <w:lang w:val="es-ES_tradnl"/>
+        </w:rPr>
+      </w:pPr>
+    </w:p>
+    <w:p>
+      <w:pPr>
+        <w:rPr>
+          <w:lang w:val="es-ES_tradnl"/>
+        </w:rPr>
+      </w:pPr>
+    </w:p>
+    <w:p>
+      <w:pPr>
+        <w:rPr>
+          <w:lang w:val="es-ES_tradnl"/>
+        </w:rPr>
+      </w:pPr>
+    </w:p>
+    <w:p>
+      <w:pPr>
+        <w:rPr>
+          <w:lang w:val="es-ES_tradnl"/>
+        </w:rPr>
+      </w:pPr>
+    </w:p>
+    <w:p>
+      <w:pPr>
+        <w:rPr>
+          <w:lang w:val="es-ES_tradnl"/>
+        </w:rPr>
+      </w:pPr>
+    </w:p>
+    <w:p>
+      <w:pPr>
+        <w:rPr>
+          <w:lang w:val="es-ES_tradnl"/>
+        </w:rPr>
+      </w:pPr>
+    </w:p>
+    <w:p>
+      <w:pPr>
+        <w:rPr>
+          <w:lang w:val="es-ES_tradnl"/>
+        </w:rPr>
+      </w:pPr>
+      <w:r>
+        <w:rPr>
+          <w:lang w:val="es-ES_tradnl"/>
+        </w:rPr>
+        <w:lastRenderedPageBreak/>
+        <w:t>Punto 4: Captura proxecto en GitLab</w:t>
+      </w:r>
+    </w:p>
+    <w:p>
+      <w:pPr>
+        <w:rPr>
+          <w:lang w:val="es-ES_tradnl"/>
+        </w:rPr>
+      </w:pPr>
+      <w:r>
+        <w:rPr>
+          <w:lang w:val="es-ES_tradnl"/>
+        </w:rPr>
+        <w:drawing>
+          <wp:inline distT="0" distB="0" distL="0" distR="0" wp14:anchorId="49F64924" wp14:editId="22929676">
+            <wp:extent cx="5400040" cy="4197985"/>
+            <wp:effectExtent l="0" t="0" r="0" b="5715"/>
+            <wp:docPr id="356490079" name="Imagen 1"/>
+            <wp:cNvGraphicFramePr>
+              <a:graphicFrameLocks xmlns:a="http://schemas.openxmlformats.org/drawingml/2006/main" noChangeAspect="1"/>
+            </wp:cNvGraphicFramePr>
+            <a:graphic xmlns:a="http://schemas.openxmlformats.org/drawingml/2006/main">
+              <a:graphicData uri="http://schemas.openxmlformats.org/drawingml/2006/picture">
+                <pic:pic xmlns:pic="http://schemas.openxmlformats.org/drawingml/2006/picture">
+                  <pic:nvPicPr>
+                    <pic:cNvPr id="356490079" name=""/>
+                    <pic:cNvPicPr/>
+                  </pic:nvPicPr>
+                  <pic:blipFill>
+                    <a:blip r:embed="rId22"/>
+                    <a:stretch>
+                      <a:fillRect/>
+                    </a:stretch>
+                  </pic:blipFill>
+                  <pic:spPr>
+                    <a:xfrm>
+                      <a:off x="0" y="0"/>
+                      <a:ext cx="5400040" cy="4197985"/>
+                    </a:xfrm>
+                    <a:prstGeom prst="rect">
+                      <a:avLst/>
+                    </a:prstGeom>
+                  </pic:spPr>
+                </pic:pic>
+              </a:graphicData>
+            </a:graphic>
+          </wp:inline>
+        </w:drawing>
+      </w:r>
+    </w:p>
+    <w:p>
+      <w:pPr>
+        <w:rPr>
+          <w:lang w:val="es-ES_tradnl"/>
+        </w:rPr>
+      </w:pPr>
+    </w:p>
+    <w:p>
+      <w:pPr>
+        <w:rPr>
+          <w:lang w:val="es-ES_tradnl"/>
+        </w:rPr>
+      </w:pPr>
+      <w:r>
+        <w:rPr>
+          <w:lang w:val="es-ES_tradnl"/>
+        </w:rPr>
+        <w:t xml:space="preserve">Punto 6: </w:t>
+      </w:r>
+      <w:r>
+        <w:rPr>
+          <w:lang w:val="es-ES_tradnl"/>
+        </w:rPr>
+        <w:t>Captura do novo repositorio clonado</w:t>
+      </w:r>
+      <w:r>
+        <w:rPr>
+          <w:lang w:val="es-ES_tradnl"/>
+        </w:rPr>
+        <w:t>(Falta a foto da terminal que non me din conta)</w:t>
+      </w:r>
+      <w:r>
+        <w:rPr>
+          <w:lang w:val="es-ES_tradnl"/>
+        </w:rPr>
+        <w:t>:</w:t>
+      </w:r>
+      <w:r>
+        <w:rPr>
+          <w:lang w:val="es-ES_tradnl"/>
+        </w:rPr>
+        <w:br/>
+      </w:r>
+      <w:r>
+        <w:rPr>
+          <w:noProof/>
+          <w:lang w:val="es-ES_tradnl"/>
+        </w:rPr>
+        <w:drawing>
+          <wp:inline distT="0" distB="0" distL="0" distR="0" wp14:anchorId="4545F252" wp14:editId="276E1E0A">
+            <wp:extent cx="3784600" cy="3733800"/>
+            <wp:effectExtent l="0" t="0" r="0" b="0"/>
+            <wp:docPr id="1357477861" name="Imagen 1"/>
+            <wp:cNvGraphicFramePr>
+              <a:graphicFrameLocks xmlns:a="http://schemas.openxmlformats.org/drawingml/2006/main" noChangeAspect="1"/>
+            </wp:cNvGraphicFramePr>
+            <a:graphic xmlns:a="http://schemas.openxmlformats.org/drawingml/2006/main">
+              <a:graphicData uri="http://schemas.openxmlformats.org/drawingml/2006/picture">
+                <pic:pic xmlns:pic="http://schemas.openxmlformats.org/drawingml/2006/picture">
+                  <pic:nvPicPr>
+                    <pic:cNvPr id="1357477861" name=""/>
+                    <pic:cNvPicPr/>
+                  </pic:nvPicPr>
+                  <pic:blipFill>
+                    <a:blip r:embed="rId23"/>
+                    <a:stretch>
+                      <a:fillRect/>
+                    </a:stretch>
+                  </pic:blipFill>
+                  <pic:spPr>
+                    <a:xfrm>
+                      <a:off x="0" y="0"/>
+                      <a:ext cx="3784600" cy="3733800"/>
+                    </a:xfrm>
+                    <a:prstGeom prst="rect">
+                      <a:avLst/>
+                    </a:prstGeom>
+                  </pic:spPr>
+                </pic:pic>
+              </a:graphicData>
+            </a:graphic>
+          </wp:inline>
+        </w:drawing>
+      </w:r>
+    </w:p>
+    <w:p>
+      <w:pPr>
+        <w:rPr>
+          <w:lang w:val="es-ES_tradnl"/>
+        </w:rPr>
+      </w:pPr>
+    </w:p>
+    <w:p>
+      <w:pPr>
+        <w:rPr>
+          <w:lang w:val="es-ES_tradnl"/>
+        </w:rPr>
+      </w:pPr>
+    </w:p>
+    <w:p>
+      <w:pPr>
+        <w:rPr>
+          <w:lang w:val="es-ES_tradnl"/>
+        </w:rPr>
+      </w:pPr>
+    </w:p>
+    <w:p>
+      <w:pPr>
+        <w:rPr>
+          <w:lang w:val="es-ES_tradnl"/>
+        </w:rPr>
+      </w:pPr>
+      <w:r>
+        <w:rPr>
+          <w:lang w:val="es-ES_tradnl"/>
+        </w:rPr>
+        <w:t xml:space="preserve">Punto 8: </w:t>
+      </w:r>
+      <w:r>
+        <w:rPr>
+          <w:lang w:val="es-ES_tradnl"/>
+        </w:rPr>
+        <w:t>Captura do package.json:</w:t>
+      </w:r>
+      <w:r>
+        <w:rPr>
+          <w:lang w:val="es-ES_tradnl"/>
+        </w:rPr>
+        <w:br/>
+      </w:r>
+      <w:r>
+        <w:rPr>
+          <w:noProof/>
+          <w:lang w:val="es-ES_tradnl"/>
+        </w:rPr>
+        <w:drawing>
+          <wp:inline distT="0" distB="0" distL="0" distR="0" wp14:anchorId="70D09EEA" wp14:editId="0AF41D2A">
+            <wp:extent cx="5400040" cy="3100070"/>
+            <wp:effectExtent l="0" t="0" r="0" b="0"/>
+            <wp:docPr id="371092632" name="Imagen 1"/>
+            <wp:cNvGraphicFramePr>
+              <a:graphicFrameLocks xmlns:a="http://schemas.openxmlformats.org/drawingml/2006/main" noChangeAspect="1"/>
+            </wp:cNvGraphicFramePr>
+            <a:graphic xmlns:a="http://schemas.openxmlformats.org/drawingml/2006/main">
+              <a:graphicData uri="http://schemas.openxmlformats.org/drawingml/2006/picture">
+                <pic:pic xmlns:pic="http://schemas.openxmlformats.org/drawingml/2006/picture">
+                  <pic:nvPicPr>
+                    <pic:cNvPr id="371092632" name=""/>
+                    <pic:cNvPicPr/>
+                  </pic:nvPicPr>
+                  <pic:blipFill>
+                    <a:blip r:embed="rId24"/>
+                    <a:stretch>
+                      <a:fillRect/>
+                    </a:stretch>
+                  </pic:blipFill>
+                  <pic:spPr>
+                    <a:xfrm>
+                      <a:off x="0" y="0"/>
+                      <a:ext cx="5400040" cy="3100070"/>
+                    </a:xfrm>
+                    <a:prstGeom prst="rect">
+                      <a:avLst/>
+                    </a:prstGeom>
+                  </pic:spPr>
+                </pic:pic>
+              </a:graphicData>
+            </a:graphic>
+          </wp:inline>
+        </w:drawing>
+      </w:r>
+    </w:p>
+    <w:p>
+      <w:pPr>
+        <w:rPr>
+          <w:lang w:val="es-ES_tradnl"/>
+        </w:rPr>
+      </w:pPr>
+    </w:p>
+    <w:p>
+      <w:pPr>
+        <w:rPr>
+          <w:lang w:val="es-ES_tradnl"/>
+        </w:rPr>
+      </w:pPr>
+    </w:p>
+    <w:p>
+      <w:pPr>
+        <w:rPr>
+          <w:lang w:val="es-ES_tradnl"/>
+        </w:rPr>
+      </w:pPr>
+    </w:p>
+    <w:p>
+      <w:pPr>
+        <w:rPr>
+          <w:lang w:val="es-ES_tradnl"/>
+        </w:rPr>
+      </w:pPr>
+    </w:p>
+    <w:p>
+      <w:pPr>
+        <w:rPr>
+          <w:lang w:val="es-ES_tradnl"/>
+        </w:rPr>
+      </w:pPr>
+    </w:p>
+    <w:p>
+      <w:pPr>
+        <w:rPr>
+          <w:lang w:val="es-ES_tradnl"/>
+        </w:rPr>
+      </w:pPr>
+    </w:p>
+    <w:p>
+      <w:pPr>
+        <w:rPr>
+          <w:lang w:val="es-ES_tradnl"/>
+        </w:rPr>
+      </w:pPr>
+    </w:p>
+    <w:p>
+      <w:pPr>
+        <w:rPr>
+          <w:lang w:val="es-ES_tradnl"/>
+        </w:rPr>
+      </w:pPr>
+    </w:p>
+    <w:p>
+      <w:pPr>
+        <w:rPr>
+          <w:lang w:val="es-ES_tradnl"/>
+        </w:rPr>
+      </w:pPr>
+      <w:r>
+        <w:rPr>
+          <w:lang w:val="es-ES_tradnl"/>
+        </w:rPr>
+        <w:lastRenderedPageBreak/>
+        <w:t xml:space="preserve">Punto 10: </w:t>
+      </w:r>
+      <w:r>
+        <w:rPr>
+          <w:lang w:val="es-ES_tradnl"/>
+        </w:rPr>
+        <w:t>Captura package.json e package-lock.json:</w:t>
+      </w:r>
+      <w:r>
+        <w:rPr>
+          <w:lang w:val="es-ES_tradnl"/>
+        </w:rPr>
+        <w:br/>
+      </w:r>
+      <w:r>
+        <w:rPr>
+          <w:noProof/>
+          <w:lang w:val="es-ES_tradnl"/>
+        </w:rPr>
+        <w:drawing>
+          <wp:inline distT="0" distB="0" distL="0" distR="0" wp14:anchorId="36E3D5D4" wp14:editId="0B120B34">
+            <wp:extent cx="5400040" cy="3666490"/>
+            <wp:effectExtent l="0" t="0" r="0" b="3810"/>
+            <wp:docPr id="1776120503" name="Imagen 1"/>
+            <wp:cNvGraphicFramePr>
+              <a:graphicFrameLocks xmlns:a="http://schemas.openxmlformats.org/drawingml/2006/main" noChangeAspect="1"/>
+            </wp:cNvGraphicFramePr>
+            <a:graphic xmlns:a="http://schemas.openxmlformats.org/drawingml/2006/main">
+              <a:graphicData uri="http://schemas.openxmlformats.org/drawingml/2006/picture">
+                <pic:pic xmlns:pic="http://schemas.openxmlformats.org/drawingml/2006/picture">
+                  <pic:nvPicPr>
+                    <pic:cNvPr id="1776120503" name=""/>
+                    <pic:cNvPicPr/>
+                  </pic:nvPicPr>
+                  <pic:blipFill>
+                    <a:blip r:embed="rId25"/>
+                    <a:stretch>
+                      <a:fillRect/>
+                    </a:stretch>
+                  </pic:blipFill>
+                  <pic:spPr>
+                    <a:xfrm>
+                      <a:off x="0" y="0"/>
+                      <a:ext cx="5400040" cy="3666490"/>
+                    </a:xfrm>
+                    <a:prstGeom prst="rect">
+                      <a:avLst/>
+                    </a:prstGeom>
+                  </pic:spPr>
+                </pic:pic>
+              </a:graphicData>
+            </a:graphic>
+          </wp:inline>
+        </w:drawing>
+      </w:r>
+    </w:p>
+    <w:p>
+      <w:pPr>
+        <w:rPr>
+          <w:lang w:val="es-ES_tradnl"/>
+        </w:rPr>
+      </w:pPr>
+    </w:p>
+    <w:p>
+      <w:pPr>
+        <w:rPr>
+          <w:lang w:val="es-ES_tradnl"/>
+        </w:rPr>
+      </w:pPr>
+      <w:r>
+        <w:rPr>
+          <w:lang w:val="es-ES_tradnl"/>
+        </w:rPr>
+        <w:lastRenderedPageBreak/>
+        <w:t xml:space="preserve">Punto 11: </w:t>
+      </w:r>
+      <w:r>
+        <w:rPr>
+          <w:lang w:val="es-ES_tradnl"/>
+        </w:rPr>
+        <w:t>Captura da carpeta node_modules</w:t>
+      </w:r>
+      <w:r>
+        <w:rPr>
+          <w:lang w:val="es-ES_tradnl"/>
+        </w:rPr>
+        <w:br/>
+      </w:r>
+      <w:r>
+        <w:rPr>
+          <w:noProof/>
+          <w:lang w:val="es-ES_tradnl"/>
+        </w:rPr>
+        <w:drawing>
+          <wp:inline distT="0" distB="0" distL="0" distR="0" wp14:anchorId="5512F90D" wp14:editId="53E95C63">
+            <wp:extent cx="1803400" cy="6794500"/>
+            <wp:effectExtent l="0" t="0" r="0" b="0"/>
+            <wp:docPr id="1533889841" name="Imagen 1"/>
+            <wp:cNvGraphicFramePr>
+              <a:graphicFrameLocks xmlns:a="http://schemas.openxmlformats.org/drawingml/2006/main" noChangeAspect="1"/>
+            </wp:cNvGraphicFramePr>
+            <a:graphic xmlns:a="http://schemas.openxmlformats.org/drawingml/2006/main">
+              <a:graphicData uri="http://schemas.openxmlformats.org/drawingml/2006/picture">
+                <pic:pic xmlns:pic="http://schemas.openxmlformats.org/drawingml/2006/picture">
+                  <pic:nvPicPr>
+                    <pic:cNvPr id="1533889841" name=""/>
+                    <pic:cNvPicPr/>
+                  </pic:nvPicPr>
+                  <pic:blipFill>
+                    <a:blip r:embed="rId26"/>
+                    <a:stretch>
+                      <a:fillRect/>
+                    </a:stretch>
+                  </pic:blipFill>
+                  <pic:spPr>
+                    <a:xfrm>
+                      <a:off x="0" y="0"/>
+                      <a:ext cx="1803400" cy="6794500"/>
+                    </a:xfrm>
+                    <a:prstGeom prst="rect">
+                      <a:avLst/>
+                    </a:prstGeom>
+                  </pic:spPr>
+                </pic:pic>
+              </a:graphicData>
+            </a:graphic>
+          </wp:inline>
+        </w:drawing>
+      </w:r>
+    </w:p>
+    <w:p>
+      <w:pPr>
+        <w:rPr>
+          <w:lang w:val="es-ES_tradnl"/>
+        </w:rPr>
+      </w:pPr>
+    </w:p>
+    <w:p>
+      <w:pPr>
+        <w:rPr>
+          <w:lang w:val="es-ES_tradnl"/>
+        </w:rPr>
+      </w:pPr>
+    </w:p>
+    <w:p>
+      <w:pPr>
+        <w:rPr>
+          <w:lang w:val="es-ES_tradnl"/>
+        </w:rPr>
+      </w:pPr>
+    </w:p>
+    <w:p>
+      <w:pPr>
+        <w:rPr>
+          <w:lang w:val="es-ES_tradnl"/>
+        </w:rPr>
+      </w:pPr>
+    </w:p>
+    <w:p>
+      <w:pPr>
+        <w:rPr>
+          <w:lang w:val="es-ES_tradnl"/>
+        </w:rPr>
+      </w:pPr>
+    </w:p>
+    <w:p>
+      <w:pPr>
+        <w:rPr>
+          <w:lang w:val="es-ES_tradnl"/>
+        </w:rPr>
+      </w:pPr>
+    </w:p>
+    <w:p>
+      <w:pPr>
+        <w:rPr>
+          <w:lang w:val="es-ES_tradnl"/>
+        </w:rPr>
+      </w:pPr>
+    </w:p>
+    <w:p>
+      <w:pPr>
+        <w:rPr>
+          <w:lang w:val="es-ES_tradnl"/>
+        </w:rPr>
+      </w:pPr>
+    </w:p>
+    <w:p>
+      <w:pPr>
+        <w:rPr>
+          <w:lang w:val="es-ES_tradnl"/>
+        </w:rPr>
+      </w:pPr>
+    </w:p>
+    <w:p>
+      <w:pPr>
+        <w:rPr>
+          <w:lang w:val="es-ES_tradnl"/>
+        </w:rPr>
+      </w:pPr>
+    </w:p>
+    <w:p>
+      <w:pPr>
+        <w:rPr>
+          <w:lang w:val="es-ES_tradnl"/>
+        </w:rPr>
+      </w:pPr>
+      <w:r>
+        <w:rPr>
+          <w:lang w:val="es-ES_tradnl"/>
+        </w:rPr>
+        <w:lastRenderedPageBreak/>
+        <w:t xml:space="preserve">Punto 14: </w:t>
+      </w:r>
+      <w:r>
+        <w:rPr>
+          <w:lang w:val="es-ES_tradnl"/>
+        </w:rPr>
+        <w:t>Captura repositorio</w:t>
+      </w:r>
+      <w:r>
+        <w:rPr>
+          <w:lang w:val="es-ES_tradnl"/>
+        </w:rPr>
+        <w:br/>
+      </w:r>
+      <w:r>
+        <w:rPr>
+          <w:lang w:val="es-ES_tradnl"/>
+        </w:rPr>
+        <w:br/>
+      </w:r>
+      <w:r>
+        <w:rPr>
+          <w:noProof/>
+          <w:lang w:val="es-ES_tradnl"/>
+        </w:rPr>
+        <w:drawing>
+          <wp:inline distT="0" distB="0" distL="0" distR="0" wp14:anchorId="4535031E" wp14:editId="20EC11DB">
+            <wp:extent cx="5400040" cy="3576955"/>
+            <wp:effectExtent l="0" t="0" r="0" b="4445"/>
+            <wp:docPr id="1735022580" name="Imagen 1"/>
+            <wp:cNvGraphicFramePr>
+              <a:graphicFrameLocks xmlns:a="http://schemas.openxmlformats.org/drawingml/2006/main" noChangeAspect="1"/>
+            </wp:cNvGraphicFramePr>
+            <a:graphic xmlns:a="http://schemas.openxmlformats.org/drawingml/2006/main">
+              <a:graphicData uri="http://schemas.openxmlformats.org/drawingml/2006/picture">
+                <pic:pic xmlns:pic="http://schemas.openxmlformats.org/drawingml/2006/picture">
+                  <pic:nvPicPr>
+                    <pic:cNvPr id="1735022580" name=""/>
+                    <pic:cNvPicPr/>
+                  </pic:nvPicPr>
+                  <pic:blipFill>
+                    <a:blip r:embed="rId27"/>
+                    <a:stretch>
+                      <a:fillRect/>
+                    </a:stretch>
+                  </pic:blipFill>
+                  <pic:spPr>
+                    <a:xfrm>
+                      <a:off x="0" y="0"/>
+                      <a:ext cx="5400040" cy="3576955"/>
+                    </a:xfrm>
+                    <a:prstGeom prst="rect">
+                      <a:avLst/>
+                    </a:prstGeom>
+                  </pic:spPr>
+                </pic:pic>
+              </a:graphicData>
+            </a:graphic>
+          </wp:inline>
+        </w:drawing>
+      </w:r>
+    </w:p>
+    <w:p>
+      <w:pPr>
+        <w:rPr>
+          <w:lang w:val="es-ES_tradnl"/>
+        </w:rPr>
+      </w:pPr>
+    </w:p>
+    <w:p>
+      <w:pPr>
+        <w:rPr>
+          <w:lang w:val="es-ES_tradnl"/>
+        </w:rPr>
+      </w:pPr>
+      <w:r>
+        <w:rPr>
+          <w:lang w:val="es-ES_tradnl"/>
+        </w:rPr>
+        <w:t xml:space="preserve">Punto 16: </w:t>
+      </w:r>
+      <w:r>
+        <w:rPr>
+          <w:lang w:val="es-ES_tradnl"/>
+        </w:rPr>
+        <w:t>Captura da saída do index.js:</w:t>
+      </w:r>
+    </w:p>
+    <w:p>
+      <w:pPr>
+        <w:rPr>
+          <w:lang w:val="es-ES_tradnl"/>
+        </w:rPr>
+      </w:pPr>
+      <w:r>
+        <w:rPr>
+          <w:noProof/>
+          <w:lang w:val="es-ES_tradnl"/>
+        </w:rPr>
+        <w:drawing>
+          <wp:inline distT="0" distB="0" distL="0" distR="0" wp14:anchorId="67C04DD9" wp14:editId="577775CB">
+            <wp:extent cx="5003800" cy="1638300"/>
+            <wp:effectExtent l="0" t="0" r="0" b="0"/>
+            <wp:docPr id="777561097" name="Imagen 1"/>
+            <wp:cNvGraphicFramePr>
+              <a:graphicFrameLocks xmlns:a="http://schemas.openxmlformats.org/drawingml/2006/main" noChangeAspect="1"/>
+            </wp:cNvGraphicFramePr>
+            <a:graphic xmlns:a="http://schemas.openxmlformats.org/drawingml/2006/main">
+              <a:graphicData uri="http://schemas.openxmlformats.org/drawingml/2006/picture">
+                <pic:pic xmlns:pic="http://schemas.openxmlformats.org/drawingml/2006/picture">
+                  <pic:nvPicPr>
+                    <pic:cNvPr id="777561097" name=""/>
+                    <pic:cNvPicPr/>
+                  </pic:nvPicPr>
+                  <pic:blipFill>
+                    <a:blip r:embed="rId28"/>
+                    <a:stretch>
+                      <a:fillRect/>
+                    </a:stretch>
+                  </pic:blipFill>
+                  <pic:spPr>
+                    <a:xfrm>
+                      <a:off x="0" y="0"/>
+                      <a:ext cx="5003800" cy="1638300"/>
+                    </a:xfrm>
+                    <a:prstGeom prst="rect">
+                      <a:avLst/>
+                    </a:prstGeom>
+                  </pic:spPr>
+                </pic:pic>
+              </a:graphicData>
+            </a:graphic>
+          </wp:inline>
+        </w:drawing>
+      </w:r>
+    </w:p>
+    <w:p>
+      <w:pPr>
+        <w:rPr>
+          <w:lang w:val="es-ES_tradnl"/>
+        </w:rPr>
+      </w:pPr>
+    </w:p>
+    <w:p>
+      <w:pPr>
+        <w:rPr>
+          <w:lang w:val="es-ES_tradnl"/>
+        </w:rPr>
+      </w:pPr>
+      <w:r>
+        <w:rPr>
+          <w:lang w:val="es-ES_tradnl"/>
+        </w:rPr>
+        <w:lastRenderedPageBreak/>
+        <w:t>Punto 18: Captura do repositorio en GitLab.com</w:t>
+      </w:r>
+      <w:r>
+        <w:rPr>
+          <w:lang w:val="es-ES_tradnl"/>
+        </w:rPr>
+        <w:br/>
+      </w:r>
+      <w:r>
+        <w:rPr>
+          <w:noProof/>
+          <w:lang w:val="es-ES_tradnl"/>
+        </w:rPr>
+        <w:drawing>
+          <wp:inline distT="0" distB="0" distL="0" distR="0" wp14:anchorId="4DCD109A" wp14:editId="143C1B8D">
+            <wp:extent cx="5400040" cy="3688715"/>
+            <wp:effectExtent l="0" t="0" r="0" b="0"/>
+            <wp:docPr id="1353215497" name="Imagen 1"/>
+            <wp:cNvGraphicFramePr>
+              <a:graphicFrameLocks xmlns:a="http://schemas.openxmlformats.org/drawingml/2006/main" noChangeAspect="1"/>
+            </wp:cNvGraphicFramePr>
+            <a:graphic xmlns:a="http://schemas.openxmlformats.org/drawingml/2006/main">
+              <a:graphicData uri="http://schemas.openxmlformats.org/drawingml/2006/picture">
+                <pic:pic xmlns:pic="http://schemas.openxmlformats.org/drawingml/2006/picture">
+                  <pic:nvPicPr>
+                    <pic:cNvPr id="1353215497" name=""/>
+                    <pic:cNvPicPr/>
+                  </pic:nvPicPr>
+                  <pic:blipFill>
+                    <a:blip r:embed="rId29"/>
+                    <a:stretch>
+                      <a:fillRect/>
+                    </a:stretch>
+                  </pic:blipFill>
+                  <pic:spPr>
+                    <a:xfrm>
+                      <a:off x="0" y="0"/>
+                      <a:ext cx="5400040" cy="3688715"/>
+                    </a:xfrm>
+                    <a:prstGeom prst="rect">
+                      <a:avLst/>
+                    </a:prstGeom>
+                  </pic:spPr>
+                </pic:pic>
+              </a:graphicData>
+            </a:graphic>
+          </wp:inline>
+        </w:drawing>
+      </w:r>
+    </w:p>
     <w:sectPr>
-      <w:headerReference w:type="default" r:id="rId16"/>
+      <w:headerReference w:type="default" r:id="rId30"/>
       <w:pgSz w:w="11906" w:h="16838"/>
       <w:pgMar w:top="1417" w:right="1701" w:bottom="1417" w:left="1701" w:header="708" w:footer="708" w:gutter="0"/>
       <w:cols w:space="708"/>

</xml_diff>